<commit_message>
updates to report and readme.  report will stay offline till complete.
</commit_message>
<xml_diff>
--- a/DBSCAN/report/ML1 Report.docx
+++ b/DBSCAN/report/ML1 Report.docx
@@ -9,10 +9,69 @@
     </w:p>
     <w:p/>
     <w:p>
+      <w:r>
+        <w:t>## Background</w:t>
+      </w:r>
+    </w:p>
+    <w:p>
+      <w:r>
+        <w:t xml:space="preserve">  Fueled by near universal adoption of smartphone technology across the developed world, the last few years have seen a renaissance in the capabilities of large-scale geospatial data exploitation and analysis.  Locational metadata from users can provide insights on traffic density and congestion, the current popularity of restaurants, stores or other places of interest, and even support analysis of pandemics like in 2020 (See Israel's use at https://www.nytimes.com/2020/03/16/world/middleeast/israel-coronavirus-cellphone-tracking.html, or Unacast's social distancing scoreboard at https://www.unacast.com/covid19/social-distancing-scoreboard).</w:t>
+      </w:r>
+    </w:p>
+    <w:p/>
+    <w:p>
+      <w:r>
+        <w:t xml:space="preserve">  The risk to personal privacy with this volume and precision of this data is significant, and therefore access to the data is extremely limited (See The New York Times excellent deep dive into this topic One Nation, Tracked at https://www.nytimes.com/interactive/2019/12/19/opinion/location-tracking-cell-phone.html).  I intend to use this AIS data as a proxy to develop expertise on building pipelines, conducting EDA, developing models, and extracting insights.  </w:t>
+      </w:r>
+    </w:p>
+    <w:p/>
+    <w:p>
+      <w:r>
+        <w:t xml:space="preserve">  I argue that this dataset is a good proxy for the type of location metadata being used today for several reasons:</w:t>
+      </w:r>
+    </w:p>
+    <w:p>
+      <w:r>
+        <w:t xml:space="preserve">  - There is a unique identifier for each ship, which allows me to analyze one particular entity's pattern.  This is key for many approaches being used today on locational metadata as its a specific phone or devices movement from one area to another that is of interest (see Spring Breakers at a Florida beach returning across country during COVID-19 crisis https://twitter.com/TectonixGEO/status/1242628347034767361)</w:t>
+      </w:r>
+    </w:p>
+    <w:p>
+      <w:r>
+        <w:t xml:space="preserve">  - The data is high volume.  Much like the curse of dimensionality, there can be too much of a good thing in data analysis.  The high volume of this location metadata is a core part of its strength, but complicates analysis.  </w:t>
+      </w:r>
+    </w:p>
+    <w:p>
+      <w:r>
+        <w:t xml:space="preserve">  - Activity is varied.  In the AIS data, there are sailboats, container ships, tankers, fixed sites, and a number of other maritime entities going about their regular business.  This makes the data noisy, a reality likely common to most location datasets.</w:t>
+      </w:r>
+    </w:p>
+    <w:p/>
+    <w:p>
+      <w:r>
+        <w:t xml:space="preserve">  The AIS data is different from other location datasets of interest though in several key ways.  </w:t>
+      </w:r>
+    </w:p>
+    <w:p>
+      <w:r>
+        <w:t xml:space="preserve">  - It is dramatically narrower in scope in that all activity is related to ships.  Despite the variety of ships involved, it is a much narrower slice of activity.</w:t>
+      </w:r>
+    </w:p>
+    <w:p>
+      <w:r>
+        <w:t xml:space="preserve">  - It is spatially constrained to the maritime domain, simplifying some of the spatial analysis required.</w:t>
+      </w:r>
+    </w:p>
+    <w:p>
+      <w:r>
+        <w:t xml:space="preserve">  - The data collection is limited to land-based coastal collection sites.  This leads to a non-continuous record of activity for many AIS devices, something less likely to occur in other location metadata.</w:t>
+      </w:r>
+    </w:p>
+    <w:p>
       <w:pPr>
         <w:pStyle w:val="Heading1"/>
       </w:pPr>
       <w:r>
+        <w:lastRenderedPageBreak/>
         <w:t>Introduction</w:t>
       </w:r>
     </w:p>
@@ -24,23 +83,7 @@
     <w:p/>
     <w:p>
       <w:r>
-        <w:t xml:space="preserve">Unsupervised clustering is often explained as a key field in machine </w:t>
-      </w:r>
-      <w:proofErr w:type="gramStart"/>
-      <w:r>
-        <w:t>learning, but</w:t>
-      </w:r>
-      <w:proofErr w:type="gramEnd"/>
-      <w:r>
-        <w:t xml:space="preserve"> is often an after-thought in a world of easy-to-build, high-powered neural networks.  However, I argue there are many viable use cases for straight-</w:t>
-      </w:r>
-      <w:proofErr w:type="gramStart"/>
-      <w:r>
-        <w:t>forward</w:t>
-      </w:r>
-      <w:proofErr w:type="gramEnd"/>
-      <w:r>
-        <w:t xml:space="preserve"> but effective unsupervised clustering approached, particularly in areas where these is a large amount of data and only a small portion can be accurately labeled.</w:t>
+        <w:t>Unsupervised clustering is often explained as a key field in machine learning, but is often an after-thought in a world of easy-to-build, high-powered neural networks.  However, I argue there are many viable use cases for straight-forward but effective unsupervised clustering approached, particularly in areas where these is a large amount of data and only a small portion can be accurately labeled.</w:t>
       </w:r>
       <w:r>
         <w:t xml:space="preserve">  </w:t>
@@ -49,35 +92,13 @@
     <w:p/>
     <w:p>
       <w:r>
-        <w:t xml:space="preserve">I argue that one of these use cases is dense, geospatial data where we may only care about activity near certain areas.  </w:t>
-      </w:r>
-      <w:proofErr w:type="gramStart"/>
-      <w:r>
-        <w:t>Often</w:t>
-      </w:r>
-      <w:proofErr w:type="gramEnd"/>
-      <w:r>
-        <w:t xml:space="preserve"> we know where some many of those areas are, but </w:t>
-      </w:r>
-      <w:r>
-        <w:t>it’s</w:t>
-      </w:r>
-      <w:r>
-        <w:t xml:space="preserve"> difficult for a human or a machine to find new, similar areas in dense geospatial data.  If we can build an unsupervised clustering methodology that identifies the known locations with a high level of accuracy, we can assume that the same methodology with the same hyperparameters can find other, similar areas.  </w:t>
-      </w:r>
-    </w:p>
-    <w:p/>
-    <w:p>
-      <w:r>
-        <w:t xml:space="preserve">A major limitation with unsupervised clustering is evaluating how well a clustering approach performed in grouping “like with like.”  Evaluating decision boundaries and comparing means and variances across groups can give a good idea how precise an unsupervised clustering algorithm separated </w:t>
-      </w:r>
-      <w:proofErr w:type="gramStart"/>
-      <w:r>
-        <w:t>observations, and</w:t>
-      </w:r>
-      <w:proofErr w:type="gramEnd"/>
-      <w:r>
-        <w:t xml:space="preserve"> have been used in many cases to get impactful, real-world results.  </w:t>
+        <w:t xml:space="preserve">I argue that one of these use cases is dense, geospatial data where we may only care about activity near certain areas.  Often we know where some many of those areas are, but it’s difficult for a human or a machine to find new, similar areas in dense geospatial data.  If we can build an unsupervised clustering methodology that identifies the known locations with a high level of accuracy, we can assume that the same methodology with the same hyperparameters can find other, similar areas.  </w:t>
+      </w:r>
+    </w:p>
+    <w:p/>
+    <w:p>
+      <w:r>
+        <w:t xml:space="preserve">A major limitation with unsupervised clustering is evaluating how well a clustering approach performed in grouping “like with like.”  Evaluating decision boundaries and comparing means and variances across groups can give a good idea how precise an unsupervised clustering algorithm separated observations, and have been used in many cases to get impactful, real-world results.  </w:t>
       </w:r>
     </w:p>
     <w:p/>
@@ -157,15 +178,7 @@
         <w:t>ship identifiers, known as</w:t>
       </w:r>
       <w:r>
-        <w:t xml:space="preserve"> </w:t>
-      </w:r>
-      <w:proofErr w:type="gramStart"/>
-      <w:r>
-        <w:t>an</w:t>
-      </w:r>
-      <w:proofErr w:type="gramEnd"/>
-      <w:r>
-        <w:t xml:space="preserve"> Maritime Mobile Service Identity (</w:t>
+        <w:t xml:space="preserve"> an Maritime Mobile Service Identity (</w:t>
       </w:r>
       <w:r>
         <w:t>MMSI</w:t>
@@ -180,23 +193,7 @@
     <w:p/>
     <w:p>
       <w:r>
-        <w:t xml:space="preserve">The first step was to build an ingest pipeline for the data.  The details of this pipeline are beyond the scope of this </w:t>
-      </w:r>
-      <w:proofErr w:type="gramStart"/>
-      <w:r>
-        <w:t>project, but</w:t>
-      </w:r>
-      <w:proofErr w:type="gramEnd"/>
-      <w:r>
-        <w:t xml:space="preserve"> are available on my GitHub with details about scraping the Coast Guard site and loading the data into a local </w:t>
-      </w:r>
-      <w:proofErr w:type="spellStart"/>
-      <w:r>
-        <w:t>PostGres</w:t>
-      </w:r>
-      <w:proofErr w:type="spellEnd"/>
-      <w:r>
-        <w:t xml:space="preserve"> data</w:t>
+        <w:t>The first step was to build an ingest pipeline for the data.  The details of this pipeline are beyond the scope of this project, but are available on my GitHub with details about scraping the Coast Guard site and loading the data into a local PostGres data</w:t>
       </w:r>
       <w:r>
         <w:t>base</w:t>
@@ -208,53 +205,13 @@
     <w:p/>
     <w:p>
       <w:r>
-        <w:t xml:space="preserve">The large size of the data complicated most analytic approaches and required some novel approaches to parse.  First, using </w:t>
-      </w:r>
-      <w:proofErr w:type="spellStart"/>
-      <w:r>
-        <w:t>PostGres</w:t>
-      </w:r>
-      <w:proofErr w:type="spellEnd"/>
-      <w:r>
-        <w:t xml:space="preserve">’ GIS </w:t>
+        <w:t xml:space="preserve">The large size of the data complicated most analytic approaches and required some novel approaches to parse.  First, using PostGres’ GIS </w:t>
       </w:r>
       <w:r>
         <w:t>extension</w:t>
       </w:r>
       <w:r>
-        <w:t xml:space="preserve"> </w:t>
-      </w:r>
-      <w:proofErr w:type="spellStart"/>
-      <w:r>
-        <w:t>PostGIS</w:t>
-      </w:r>
-      <w:proofErr w:type="spellEnd"/>
-      <w:r>
-        <w:t xml:space="preserve">, I reduced each individual ship’s track into </w:t>
-      </w:r>
-      <w:proofErr w:type="gramStart"/>
-      <w:r>
-        <w:t>one line</w:t>
-      </w:r>
-      <w:proofErr w:type="gramEnd"/>
-      <w:r>
-        <w:t xml:space="preserve"> segment to represent the trip.  In the ‘</w:t>
-      </w:r>
-      <w:proofErr w:type="spellStart"/>
-      <w:r>
-        <w:t>ship_trips_analysis</w:t>
-      </w:r>
-      <w:proofErr w:type="spellEnd"/>
-      <w:r>
-        <w:t xml:space="preserve">’ notebook located on my GitHub, I analyzed the ships’ trips and additional metadata such as length of trip, number of days detected in the data, and number of position reports to select a smaller but representative sample from the data.  This also helped to eliminate ships that never moved </w:t>
-      </w:r>
-      <w:proofErr w:type="gramStart"/>
-      <w:r>
-        <w:t>much, or</w:t>
-      </w:r>
-      <w:proofErr w:type="gramEnd"/>
-      <w:r>
-        <w:t xml:space="preserve"> seemed to have erroneous position reports from incredibly long distances.  </w:t>
+        <w:t xml:space="preserve"> PostGIS, I reduced each individual ship’s track into one line segment to represent the trip.  In the ‘ship_trips_analysis’ notebook located on my GitHub, I analyzed the ships’ trips and additional metadata such as length of trip, number of days detected in the data, and number of position reports to select a smaller but representative sample from the data.  This also helped to eliminate ships that never moved much, or seemed to have erroneous position reports from incredibly long distances.  </w:t>
       </w:r>
       <w:r>
         <w:t>This smaller sample size includes 200 individual ships and just over 2 million unique position reports</w:t>
@@ -266,163 +223,55 @@
         <w:t xml:space="preserve">.  </w:t>
       </w:r>
     </w:p>
+    <w:p/>
     <w:p>
       <w:pPr>
         <w:pStyle w:val="Heading1"/>
       </w:pPr>
       <w:r>
+        <w:t>DBSCAN Background</w:t>
+      </w:r>
+    </w:p>
+    <w:p>
+      <w:r>
+        <w:t xml:space="preserve">To actually cluster the positions in an attempt to find ports, </w:t>
+      </w:r>
+      <w:r>
+        <w:t xml:space="preserve">I used </w:t>
+      </w:r>
+      <w:r>
+        <w:t>Density-based spatial clustering of applications with noise</w:t>
+      </w:r>
+      <w:r>
+        <w:t>, or DBSCAN.  Originally I hoped to use Scikit-Learn’s implementation</w:t>
+      </w:r>
+      <w:r>
+        <w:t>.</w:t>
+      </w:r>
+      <w:r>
+        <w:t xml:space="preserve"> </w:t>
+      </w:r>
+      <w:r>
+        <w:t xml:space="preserve"> B</w:t>
+      </w:r>
+      <w:r>
+        <w:t>ut unfortunately because of the size of the data, DBSCAN clustering of the 2 million positions consistently crashes my Python kernel in Jupyter Notebook and Spyder.  Instead, I used PostGres’ native DBSCAN algorithm which does not need to hold all of the data in memory.  I used both my own local PostGres instance for validation and a PostGres cluster stood up in Amazon Web Services (AWS).</w:t>
+      </w:r>
+    </w:p>
+    <w:p/>
+    <w:p>
+      <w:pPr>
+        <w:pStyle w:val="Heading1"/>
+      </w:pPr>
+      <w:r>
         <w:t>Accuracy</w:t>
       </w:r>
     </w:p>
     <w:p>
       <w:r>
-        <w:t xml:space="preserve">To help identify activity near known ports, I downloaded and ingested the World Port Index’s list of ports worldwide.  Once this data was in the </w:t>
-      </w:r>
-      <w:proofErr w:type="spellStart"/>
-      <w:r>
-        <w:t>PostGres</w:t>
-      </w:r>
-      <w:proofErr w:type="spellEnd"/>
-      <w:r>
-        <w:t xml:space="preserve"> database, I used </w:t>
-      </w:r>
-      <w:proofErr w:type="spellStart"/>
-      <w:r>
-        <w:t>PostGIS’s</w:t>
-      </w:r>
-      <w:proofErr w:type="spellEnd"/>
-      <w:r>
-        <w:t xml:space="preserve"> </w:t>
-      </w:r>
-      <w:proofErr w:type="spellStart"/>
-      <w:r>
-        <w:t>ST_Distance</w:t>
-      </w:r>
-      <w:proofErr w:type="spellEnd"/>
-      <w:r>
-        <w:t xml:space="preserve"> function to find the nearest port to each of the ship </w:t>
-      </w:r>
-      <w:proofErr w:type="gramStart"/>
-      <w:r>
-        <w:t>positions, and</w:t>
-      </w:r>
-      <w:proofErr w:type="gramEnd"/>
-      <w:r>
-        <w:t xml:space="preserve"> labeled each point with that port’s name if </w:t>
-      </w:r>
-      <w:r>
-        <w:t>that position</w:t>
-      </w:r>
-      <w:r>
-        <w:t xml:space="preserve"> was within </w:t>
-      </w:r>
-      <w:r>
-        <w:t>set distances</w:t>
-      </w:r>
-      <w:r>
-        <w:t xml:space="preserve"> of that position.</w:t>
-      </w:r>
-      <w:r>
-        <w:t xml:space="preserve">  I created a </w:t>
-      </w:r>
-      <w:r>
-        <w:t xml:space="preserve">separate </w:t>
-      </w:r>
-      <w:r>
-        <w:t>table labeling all such positions 2, 5, and 10 kilometers away</w:t>
-      </w:r>
-      <w:r>
-        <w:t xml:space="preserve"> for each distance</w:t>
-      </w:r>
-      <w:r>
-        <w:t>.</w:t>
-      </w:r>
-      <w:r>
-        <w:t xml:space="preserve">  This data will be used later </w:t>
-      </w:r>
-      <w:r>
-        <w:t xml:space="preserve">in one of the metrics </w:t>
-      </w:r>
-      <w:r>
-        <w:t>to validate the unsupervised clustering.</w:t>
-      </w:r>
-    </w:p>
-    <w:p/>
-    <w:p>
-      <w:r>
-        <w:t xml:space="preserve">To actually cluster the positions in an attempt to find ports, </w:t>
-      </w:r>
-      <w:r>
-        <w:t xml:space="preserve">I used </w:t>
-      </w:r>
-      <w:r>
-        <w:t>Density-based spatial clustering of applications with noise</w:t>
-      </w:r>
-      <w:r>
-        <w:t xml:space="preserve">, or DBSCAN.  </w:t>
-      </w:r>
-      <w:proofErr w:type="gramStart"/>
-      <w:r>
-        <w:t>Originally</w:t>
-      </w:r>
-      <w:proofErr w:type="gramEnd"/>
-      <w:r>
-        <w:t xml:space="preserve"> I hoped to use </w:t>
-      </w:r>
-      <w:proofErr w:type="spellStart"/>
-      <w:r>
-        <w:t>Scikit-Learn’s</w:t>
-      </w:r>
-      <w:proofErr w:type="spellEnd"/>
-      <w:r>
-        <w:t xml:space="preserve"> implementation</w:t>
-      </w:r>
-      <w:r>
-        <w:t>.</w:t>
-      </w:r>
-      <w:r>
-        <w:t xml:space="preserve"> </w:t>
-      </w:r>
-      <w:r>
-        <w:t xml:space="preserve"> B</w:t>
-      </w:r>
-      <w:r>
-        <w:t xml:space="preserve">ut unfortunately because of the size of the data, DBSCAN clustering of the 2 million positions consistently crashes my Python kernel in </w:t>
-      </w:r>
-      <w:proofErr w:type="spellStart"/>
-      <w:r>
-        <w:t>Jupyter</w:t>
-      </w:r>
-      <w:proofErr w:type="spellEnd"/>
-      <w:r>
-        <w:t xml:space="preserve"> Notebook and Spyder.  Instead, I used </w:t>
-      </w:r>
-      <w:proofErr w:type="spellStart"/>
-      <w:r>
-        <w:t>PostGres</w:t>
-      </w:r>
-      <w:proofErr w:type="spellEnd"/>
-      <w:r>
-        <w:t xml:space="preserve">’ native DBSCAN algorithm which does not need to hold all of the data in memory.  I used both my own local </w:t>
-      </w:r>
-      <w:proofErr w:type="spellStart"/>
-      <w:r>
-        <w:t>PostGres</w:t>
-      </w:r>
-      <w:proofErr w:type="spellEnd"/>
-      <w:r>
-        <w:t xml:space="preserve"> instance for validation and a </w:t>
-      </w:r>
-      <w:proofErr w:type="spellStart"/>
-      <w:r>
-        <w:t>PostGres</w:t>
-      </w:r>
-      <w:proofErr w:type="spellEnd"/>
-      <w:r>
-        <w:t xml:space="preserve"> cluster stood up in Amazon Web Services (AWS).</w:t>
-      </w:r>
-    </w:p>
-    <w:p/>
+        <w:t>To help identify activity near known ports, I downloaded and ingested the World Port Index’s list of ports worldwide.  Once this data was in the PostGres database, I used PostGIS’s ST_Distance function to find the nearest port to each of the ship positions, and labeled each point with that port’s name if that position was within set distances of that position.  I created a separate table labeling all such positions 2, 5, and 10 kilometers away for each distance.  This data will be used later in one of the metrics to validate the unsupervised clustering, but is not used in actually generating clusters.</w:t>
+      </w:r>
+    </w:p>
     <w:p/>
     <w:sectPr>
       <w:pgSz w:w="12240" w:h="15840"/>

</xml_diff>